<commit_message>
Update (Chapter) : Mengupdate Chapter
</commit_message>
<xml_diff>
--- a/files/softbook.docx
+++ b/files/softbook.docx
@@ -22,18 +22,18 @@
           <w:lang w:val="sv-SE"/>
         </w:rPr>
         <w:drawing>
-          <wp:anchor distT="0" distB="0" distL="114300" distR="114300" simplePos="0" relativeHeight="251686912" behindDoc="1" locked="0" layoutInCell="1" allowOverlap="1" wp14:anchorId="78BF9C16" wp14:editId="25118F7A">
+          <wp:anchor distT="0" distB="0" distL="114300" distR="114300" simplePos="0" relativeHeight="251689984" behindDoc="0" locked="0" layoutInCell="1" allowOverlap="1" wp14:anchorId="5437B598" wp14:editId="0739E43D">
             <wp:simplePos x="0" y="0"/>
             <wp:positionH relativeFrom="page">
-              <wp:posOffset>1258</wp:posOffset>
+              <wp:align>left</wp:align>
             </wp:positionH>
             <wp:positionV relativeFrom="paragraph">
-              <wp:posOffset>-720090</wp:posOffset>
+              <wp:posOffset>-711037</wp:posOffset>
             </wp:positionV>
-            <wp:extent cx="5564505" cy="8265319"/>
-            <wp:effectExtent l="0" t="0" r="0" b="2540"/>
+            <wp:extent cx="5575480" cy="8255635"/>
+            <wp:effectExtent l="0" t="0" r="6350" b="0"/>
             <wp:wrapNone/>
-            <wp:docPr id="317933251" name="Picture 1"/>
+            <wp:docPr id="124488844" name="Picture 1"/>
             <wp:cNvGraphicFramePr>
               <a:graphicFrameLocks xmlns:a="http://schemas.openxmlformats.org/drawingml/2006/main" noChangeAspect="1"/>
             </wp:cNvGraphicFramePr>
@@ -62,7 +62,7 @@
                   <pic:spPr bwMode="auto">
                     <a:xfrm>
                       <a:off x="0" y="0"/>
-                      <a:ext cx="5564505" cy="8265319"/>
+                      <a:ext cx="5575480" cy="8255635"/>
                     </a:xfrm>
                     <a:prstGeom prst="rect">
                       <a:avLst/>
@@ -10392,7 +10392,7 @@
           <w:noProof/>
         </w:rPr>
         <w:drawing>
-          <wp:inline distT="0" distB="0" distL="0" distR="0" wp14:anchorId="6D9FE6FA" wp14:editId="5FF715F0">
+          <wp:inline distT="0" distB="0" distL="0" distR="0" wp14:anchorId="6D9FE6FA" wp14:editId="31DC882E">
             <wp:extent cx="3400425" cy="2568099"/>
             <wp:effectExtent l="0" t="0" r="0" b="3810"/>
             <wp:docPr id="1240283092" name="Picture 10"/>
@@ -11189,7 +11189,7 @@
           <w:noProof/>
         </w:rPr>
         <w:drawing>
-          <wp:inline distT="0" distB="0" distL="0" distR="0" wp14:anchorId="50C705AB" wp14:editId="0B448D8D">
+          <wp:inline distT="0" distB="0" distL="0" distR="0" wp14:anchorId="50C705AB" wp14:editId="4639C8E3">
             <wp:extent cx="3276336" cy="2000250"/>
             <wp:effectExtent l="0" t="0" r="635" b="0"/>
             <wp:docPr id="1325206663" name="Picture 2"/>
@@ -11385,7 +11385,7 @@
           <w:noProof/>
         </w:rPr>
         <w:drawing>
-          <wp:inline distT="0" distB="0" distL="0" distR="0" wp14:anchorId="22C0526A" wp14:editId="316859AA">
+          <wp:inline distT="0" distB="0" distL="0" distR="0" wp14:anchorId="22C0526A" wp14:editId="01DE3F94">
             <wp:extent cx="4493260" cy="2529205"/>
             <wp:effectExtent l="0" t="0" r="2540" b="4445"/>
             <wp:docPr id="277169877" name="Picture 9"/>
@@ -11688,7 +11688,7 @@
           <w:noProof/>
         </w:rPr>
         <w:drawing>
-          <wp:inline distT="0" distB="0" distL="0" distR="0" wp14:anchorId="55895B8F" wp14:editId="071450B1">
+          <wp:inline distT="0" distB="0" distL="0" distR="0" wp14:anchorId="55895B8F" wp14:editId="0679988E">
             <wp:extent cx="1449705" cy="142504"/>
             <wp:effectExtent l="0" t="0" r="0" b="0"/>
             <wp:docPr id="1990625663" name="Picture 2"/>
@@ -11817,7 +11817,7 @@
           <w:noProof/>
         </w:rPr>
         <w:drawing>
-          <wp:inline distT="0" distB="0" distL="0" distR="0" wp14:anchorId="6628AD27" wp14:editId="75BA4C76">
+          <wp:inline distT="0" distB="0" distL="0" distR="0" wp14:anchorId="6628AD27" wp14:editId="38E363D4">
             <wp:extent cx="3564731" cy="1757176"/>
             <wp:effectExtent l="0" t="0" r="0" b="0"/>
             <wp:docPr id="1151176944" name="Picture 3"/>
@@ -12177,7 +12177,7 @@
           <w:noProof/>
         </w:rPr>
         <w:drawing>
-          <wp:inline distT="0" distB="0" distL="0" distR="0" wp14:anchorId="56C56B1D" wp14:editId="68B7FEE3">
+          <wp:inline distT="0" distB="0" distL="0" distR="0" wp14:anchorId="56C56B1D" wp14:editId="7C8FEF7C">
             <wp:extent cx="4014787" cy="2757471"/>
             <wp:effectExtent l="0" t="0" r="5080" b="5080"/>
             <wp:docPr id="510268210" name="Picture 4"/>

</xml_diff>